<commit_message>
updated SI and MS in text with AIC data.
</commit_message>
<xml_diff>
--- a/analysis/manuscript/paper.docx
+++ b/analysis/manuscript/paper.docx
@@ -794,7 +794,7 @@
         </m:r>
       </m:oMath>
       <w:r>
-        <w:t xml:space="preserve">, to take on any value between 0 and 1, we can derive the extent to which foraging occurs collectively. (Fig 2). By fitting these two models to distribution of waggle run durations decoded from real honeybee colonies we are thus able, using model selection</w:t>
+        <w:t xml:space="preserve">, to take on any value between 0 and 1, we can derive the extent to which foraging occurs collectively. (Fig 2). In fitting these two models to distribution of waggle run durations decoded from real honeybee colonies we are thus able, using model selection</w:t>
       </w:r>
       <w:r>
         <w:t xml:space="preserve"> </w:t>
@@ -956,7 +956,7 @@
         <w:pStyle w:val="BodyText"/>
       </w:pPr>
       <w:r>
-        <w:t xml:space="preserve">For 17 out of 20 study hives, a model of collective foraging provided a better explanation of the data than one of individual foraging (Fig. 3a). In all but one of these cases, the collective model had a good fit (using a Kolmogorov-Smirnov statistic, see methods) to the empirical waggle run durations, whereas for 9 of these sites, the distribution predicted by the scout model was significantly different to the observed data (Fig. 3b). The sites STU and ZSL shown in Figs 3c-d are representative examples showing the model fits where the collective (STU) and individual (ZSL) models fit best. Note the closeness of the fit to the data, illustrating the overall quality of the model description.</w:t>
+        <w:t xml:space="preserve">For 17 out of 20 study hives, a model of collective foraging provided a better explanation of the data than one of individual foraging (Fig. 3a). In all but one of these cases, the collective model had a good fit (using a Kolmogorov-Smirnov statistic, see methods) to the empirical waggle run durations, whereas for 9 of these sites, the distribution predicted by the scout model was significantly different to the observed data (Fig. 3b). The sites STU and ZSL shown in Figs 3c-d are representative examples showing the model fits where the collective (ZSL) and individual (STU) models fit best. Note the closeness of the fit to the data, illustrating the overall quality of the model description.</w:t>
       </w:r>
     </w:p>
     <w:p>
@@ -964,27 +964,7 @@
         <w:pStyle w:val="BodyText"/>
       </w:pPr>
       <w:r>
-        <w:t xml:space="preserve">[Bit on AIC, link to SI showing full tables and use of delta AIC]</w:t>
-      </w:r>
-      <w:r>
-        <w:t xml:space="preserve"> </w:t>
-      </w:r>
-      <w:r>
-        <w:t xml:space="preserve">In all three sites where the individual model had a lower AIC than the collective model, the maximum likelihood estimate (MLE) was higher for the collective model. This indicates that the individual models do not explain the data any better than the collective model, and that the added points to the MLE comes from the increased complexity of the collective model. This is further demonstrated by the finding that the</w:t>
-      </w:r>
-      <w:r>
-        <w:t xml:space="preserve"> </w:t>
-      </w:r>
-      <m:oMath>
-        <m:r>
-          <m:t>p</m:t>
-        </m:r>
-      </m:oMath>
-      <w:r>
-        <w:t xml:space="preserve"> </w:t>
-      </w:r>
-      <w:r>
-        <w:t xml:space="preserve">values estimated from the collective model do not settle close to 1, which would be expected if the individual model had a higher MLE, and thus suggests the collective model over fits in these sites (See supplementary material).</w:t>
+        <w:t xml:space="preserve">In all twenty sites the collective model provided a higher maximum likelihood estimate (MLE) than the individual model, however, this is anticipated as the individual model is a subset of the collective model. In 17 of the sites the collective model accounted for over 95% of Akaike weights compared to the individual models fit (supplementary table 1). In 3 of the sites the individual model explained a higher proportion of Akaike weight than the collective model (supplementary table 1) and so honeybee foraging behaviour in these colonies is better explained by the individual rather than collective foraging model.</w:t>
       </w:r>
     </w:p>
     <w:p>

</xml_diff>

<commit_message>
updated to use 2017 data, updated ms and si and methods. Lots of stuff as we approach final edits for submission
</commit_message>
<xml_diff>
--- a/analysis/manuscript/paper.docx
+++ b/analysis/manuscript/paper.docx
@@ -956,15 +956,64 @@
         <w:pStyle w:val="BodyText"/>
       </w:pPr>
       <w:r>
-        <w:t xml:space="preserve">For 17 out of 20 study hives, a model of collective foraging provided a better explanation of the data than one of individual foraging (Fig. 3a). In all but one of these cases, the collective model had a good fit (using a Kolmogorov-Smirnov statistic, see methods) to the empirical waggle run durations, whereas for 9 of these sites, the distribution predicted by the scout model was significantly different to the observed data (Fig. 3b). The sites STU and ZSL shown in Figs 3c-d are representative examples showing the model fits where the collective (ZSL) and individual (STU) models fit best. Note the closeness of the fit to the data, illustrating the overall quality of the model description.</w:t>
-      </w:r>
-    </w:p>
-    <w:p>
-      <w:pPr>
-        <w:pStyle w:val="BodyText"/>
-      </w:pPr>
-      <w:r>
-        <w:t xml:space="preserve">In all twenty sites the collective model provided a higher maximum likelihood estimate (MLE) than the individual model, however, this is anticipated as the individual model is a subset of the collective model. In 17 of the sites the collective model accounted for over 95% of Akaike weights compared to the individual models fit (supplementary table 1). In 3 of the sites the individual model explained a higher proportion of Akaike weight than the collective model (supplementary table 1) and so honeybee foraging behaviour in these colonies is better explained by the individual rather than collective foraging model.</w:t>
+        <w:t xml:space="preserve">For 16 out of 20 study hives, a model of collective foraging provided a better explanation of the data than one of individual foraging (</w:t>
+      </w:r>
+      <m:oMath>
+        <m:r>
+          <m:t>w</m:t>
+        </m:r>
+        <m:r>
+          <m:t>A</m:t>
+        </m:r>
+        <m:r>
+          <m:t>I</m:t>
+        </m:r>
+        <m:r>
+          <m:t>C</m:t>
+        </m:r>
+        <m:r>
+          <m:t>&gt;</m:t>
+        </m:r>
+        <m:r>
+          <m:t>0.95</m:t>
+        </m:r>
+      </m:oMath>
+      <w:r>
+        <w:t xml:space="preserve">, Fig. 4a). In the other 4 sites, despite the collective model having the higher maximum likelihood estimate, the individual model had higher Akaike weights and so is judged to be more parsimonious (Supplementary Table 1). In all but one site, the collective model had a good fit (using a Kolmogorov-Smirnov statistic of</w:t>
+      </w:r>
+      <w:r>
+        <w:t xml:space="preserve"> </w:t>
+      </w:r>
+      <m:oMath>
+        <m:r>
+          <m:t>p</m:t>
+        </m:r>
+        <m:r>
+          <m:t>&gt;</m:t>
+        </m:r>
+        <m:r>
+          <m:t>0.05</m:t>
+        </m:r>
+      </m:oMath>
+      <w:r>
+        <w:t xml:space="preserve">, see methods) to the empirical waggle run durations (Fig. 4b), whereas the scout model was significantly different to the observed data in 8 sites (Kolmogorov-Smirnov statistic</w:t>
+      </w:r>
+      <w:r>
+        <w:t xml:space="preserve"> </w:t>
+      </w:r>
+      <m:oMath>
+        <m:r>
+          <m:t>p</m:t>
+        </m:r>
+        <m:r>
+          <m:t>&lt;</m:t>
+        </m:r>
+        <m:r>
+          <m:t>0.05</m:t>
+        </m:r>
+      </m:oMath>
+      <w:r>
+        <w:t xml:space="preserve">, Fig. 4b). The sites STU and ZSL shown in Figs 4c-d are representative examples showing the model fits where the collective (ZSL) and individual (STU) models fit best. Note the closeness of the fit to the data, illustrating the overall quality of the model description.</w:t>
       </w:r>
     </w:p>
     <w:p>
@@ -976,7 +1025,7 @@
           <wp:inline>
             <wp:extent cx="3177463" cy="2889993"/>
             <wp:effectExtent b="0" l="0" r="0" t="0"/>
-            <wp:docPr descr="Figure 4. The honey bee foraging model fitted to data from 20 hives. (a) Location of study hives in Southern England, shaded area in the main plot indicates Greater London. For 17 hives for the collective foraging model provided best explanation (black circles) or for 3 hives the individual search model provided the best explanation(red triangles) as indicated by lowest AIC score. (b). Distribution of goodness of fit confidence values for each model fit to waggle run durations from each site. The p-value is derived from a bootstrapped two-sided KS test comparing the fitted model predictions to the empirical data, the red dashed line marks the significance threshold of 0.05. For values exceeding the threshold there is no statistically significant difference between the model and the data, indicating the model provides a good fit. (c) For the STU hive the individual model (blue line) provided a better fit than the collective foraging model (red line). (d). For the ZSL hive the collective foraging model (red line) outperformed the individual model (blue line). Panels show the compliment cumulative frequencies with binned frequency distributions as inset." title="" id="1" name="Picture"/>
+            <wp:docPr descr="Figure 4. The honey bee foraging model fitted to data from 20 hives. (a) Location of study hives in Southern England, shaded area in the main plot indicates Greater London. For 16 hives for the collective foraging model provided best explanation (black circles) or for 4 hives the individual search model provided the best explanation(red triangles) as indicated by lowest AIC score. (b). Distribution of goodness of fit confidence values for each model fit to waggle run durations from each site. The p-value is derived from a bootstrapped two-sided KS test comparing the fitted model predictions to the empirical data, the red dashed line marks the significance threshold of 0.05. For values exceeding the threshold there is no statistically significant difference between the model and the data, indicating the model provides a good fit. (c) For the STU hive the individual model (blue line) provided a better fit than the collective foraging model (red line). (d). For the ZSL hive the collective foraging model (red line) outperformed the individual model (blue line). Panels show the compliment cumulative frequencies with binned frequency distributions as inset." title="" id="1" name="Picture"/>
             <a:graphic>
               <a:graphicData uri="http://schemas.openxmlformats.org/drawingml/2006/picture">
                 <pic:pic>
@@ -1031,7 +1080,7 @@
         <w:t xml:space="preserve">The honey bee foraging model fitted to data from 20 hives</w:t>
       </w:r>
       <w:r>
-        <w:t xml:space="preserve">. (a) Location of study hives in Southern England, shaded area in the main plot indicates Greater London. For 17 hives for the collective foraging model provided best explanation (black circles) or for 3 hives the individual search model provided the best explanation(red triangles) as indicated by lowest AIC score. (b). Distribution of goodness of fit confidence values for each model fit to waggle run durations from each site. The p-value is derived from a bootstrapped two-sided KS test comparing the fitted model predictions to the empirical data, the red dashed line marks the significance threshold of 0.05. For values exceeding the threshold there is no statistically significant difference between the model and the data, indicating the model provides a good fit. (c) For the STU hive the individual model (blue line) provided a better fit than the collective foraging model (red line). (d). For the ZSL hive the collective foraging model (red line) outperformed the individual model (blue line). Panels show the compliment cumulative frequencies with binned frequency distributions as inset.</w:t>
+        <w:t xml:space="preserve">. (a) Location of study hives in Southern England, shaded area in the main plot indicates Greater London. For 16 hives for the collective foraging model provided best explanation (black circles) or for 4 hives the individual search model provided the best explanation(red triangles) as indicated by lowest AIC score. (b). Distribution of goodness of fit confidence values for each model fit to waggle run durations from each site. The p-value is derived from a bootstrapped two-sided KS test comparing the fitted model predictions to the empirical data, the red dashed line marks the significance threshold of 0.05. For values exceeding the threshold there is no statistically significant difference between the model and the data, indicating the model provides a good fit. (c) For the STU hive the individual model (blue line) provided a better fit than the collective foraging model (red line). (d). For the ZSL hive the collective foraging model (red line) outperformed the individual model (blue line). Panels show the compliment cumulative frequencies with binned frequency distributions as inset.</w:t>
       </w:r>
     </w:p>
     <w:p>
@@ -1057,7 +1106,7 @@
         <w:t xml:space="preserve">(Grüter and Ratnieks 2011; I’Anson Price et al. 2019)</w:t>
       </w:r>
       <w:r>
-        <w:t xml:space="preserve">. Evaluating how these individual decisions influence the collective, however, has historically been a challenge as it is effectively impossible to track an individual’s foraging behaviour over a landscape. As our results show that individual foraging accurately describes colony foraging in three different sites, these findings support the idea that individual decision making can dominate colony foraging and demonstrates further evidence for flexible waggle dance use by honey bee colonies.</w:t>
+        <w:t xml:space="preserve">. Evaluating how these individual decisions influence the collective, however, has historically been a challenge as it is effectively impossible to track an individual’s foraging behaviour over a landscape. As our results show that individual foraging accurately describes colony foraging in 11 different sites, and more parsimoniously than a model of collective foraging in 4 sites, these findings support the idea that individual decision making can dominate colony foraging and demonstrates further evidence for flexible waggle dance use by honey bee colonies.</w:t>
       </w:r>
     </w:p>
     <w:p>
@@ -1100,7 +1149,7 @@
         <w:t xml:space="preserve"> </w:t>
       </w:r>
       <w:r>
-        <w:t xml:space="preserve">(see methods) to determine the principal components that represent combinations of land-use types which explained the most variation in the proportion of scout dances within agri-rural and urban environments. As we have a small sample size (10 urban and 10 agri-rural sites), we used jackknife resampling to evaluate the robustness of our results to influential points (see methods, supplementary material)</w:t>
+        <w:t xml:space="preserve">(see methods) to determine the principal components that represent combinations of land-use types which explained the most variation in the proportion of scout dances within agri-rural and urban environments. As one of our sites (ROT) was not well fit by either of our models, this sites was removed from the PLS analysis. Due to our small sample size (10 urban and 9 agri-rural sites), we used jackknife resampling to evaluate the robustness of our results to influential points (see methods, supplementary material).</w:t>
       </w:r>
     </w:p>
     <w:p>
@@ -1108,7 +1157,7 @@
         <w:pStyle w:val="BodyText"/>
       </w:pPr>
       <w:r>
-        <w:t xml:space="preserve">In the agri-rural environments the first principle component is a combination of land use types that explained ~52% of the variation in the proportion of scouts (beta regression:</w:t>
+        <w:t xml:space="preserve">In the agri-rural environments the first principle component is a combination of land use types that explained ~73% of the variation in the proportion of scouts (beta regression:</w:t>
       </w:r>
       <w:r>
         <w:t xml:space="preserve"> </w:t>
@@ -1130,7 +1179,7 @@
           <m:t>=</m:t>
         </m:r>
         <m:r>
-          <m:t>0.52</m:t>
+          <m:t>0.73</m:t>
         </m:r>
       </m:oMath>
       <w:r>
@@ -1148,7 +1197,7 @@
         <w:t xml:space="preserve"> </w:t>
       </w:r>
       <w:r>
-        <w:t xml:space="preserve">= 3.7, p &lt; 0.05, Fig. 4. A). This principal component correlates positively with arable land (29% of land coverage; Table 1) and negatively with built-up areas (17% of land coverage); note that it also correlates negatively with non-agricultural unmanaged green space and water, but together these represent less than 3% of land-use (Fig. 5b). These land-use types maintain a significant correlation with the first principle component over the jackknifed PLS (Fig. 4. B) indicating the results are robust. As arable land increases whilst built-up areas decrease, the proportion of trips that are driven by individual search increases. Arable land in the UK is typically considered nutritionally poor for bees (note that oilseed rape fields were not included within this category), while there is evidence to suggest that the residential areas that were captured within the</w:t>
+        <w:t xml:space="preserve">= 4.9, p &lt; 0.05, Fig. 5a). This principal component correlates positively with arable land (29% of land coverage; Table 1) and negatively with built-up areas (17% of land coverage); note that it also correlates negatively with non-agricultural unmanaged green space and water, but together these represent less than 3% of land-use (Table 1; Fig. 5b). These land-use types maintain a significant correlation with the first principle component over the jackknifed PLS (Fig. 5b), with the exception of non-agricultural unmanaged green space which sits on the boarder, indicating the results are robust. As arable land increases whilst built-up areas decrease, the proportion of trips that are driven by individual search increases. Arable land in the UK is typically considered nutritionally poor for bees (note that oilseed rape fields were not included within this category), while there is evidence to suggest that the residential areas that were captured within the</w:t>
       </w:r>
       <w:r>
         <w:t xml:space="preserve"> </w:t>
@@ -1189,6 +1238,7 @@
         </w:rPr>
         <w:t xml:space="preserve">Table </w:t>
       </w:r>
+      <w:bookmarkStart w:id="07af38d9-bd87-4c9f-b01c-03122d2f3f9c" w:name="agri-rural-area-table"/>
       <w:r xmlns:w="http://schemas.openxmlformats.org/wordprocessingml/2006/main" xmlns:wp="http://schemas.openxmlformats.org/drawingml/2006/wordprocessingDrawing" xmlns:r="http://schemas.openxmlformats.org/officeDocument/2006/relationships" xmlns:w14="http://schemas.microsoft.com/office/word/2010/wordml">
         <w:rPr>
           <w:rFonts/>
@@ -1210,6 +1260,7 @@
         </w:rPr>
         <w:fldChar w:fldCharType="end" w:dirty="true"/>
       </w:r>
+      <w:bookmarkEnd w:id="07af38d9-bd87-4c9f-b01c-03122d2f3f9c"/>
       <w:r>
         <w:t xml:space="preserve">: </w:t>
       </w:r>
@@ -1246,6 +1297,7 @@
           </w:tcPr>
           <w:p>
             <w:pPr>
+              <w:keepNext/>
               <w:jc w:val="left"/>
               <w:spacing w:after="120" w:before="120" w:line="240"/>
               <w:ind w:firstLine="0" w:left="120" w:right="120"/>
@@ -1279,6 +1331,7 @@
           </w:tcPr>
           <w:p>
             <w:pPr>
+              <w:keepNext/>
               <w:jc w:val="left"/>
               <w:spacing w:after="120" w:before="120" w:line="240"/>
               <w:ind w:firstLine="0" w:left="120" w:right="120"/>
@@ -1312,6 +1365,7 @@
           </w:tcPr>
           <w:p>
             <w:pPr>
+              <w:keepNext/>
               <w:jc w:val="right"/>
               <w:spacing w:after="120" w:before="120" w:line="240"/>
               <w:ind w:firstLine="0" w:left="120" w:right="120"/>
@@ -1350,6 +1404,7 @@
           </w:tcPr>
           <w:p>
             <w:pPr>
+              <w:keepNext/>
               <w:jc w:val="left"/>
               <w:spacing w:after="120" w:before="120" w:line="240"/>
               <w:ind w:firstLine="0" w:left="120" w:right="120"/>
@@ -1381,6 +1436,7 @@
           </w:tcPr>
           <w:p>
             <w:pPr>
+              <w:keepNext/>
               <w:jc w:val="left"/>
               <w:spacing w:after="120" w:before="120" w:line="240"/>
               <w:ind w:firstLine="0" w:left="120" w:right="120"/>
@@ -1412,6 +1468,7 @@
           </w:tcPr>
           <w:p>
             <w:pPr>
+              <w:keepNext/>
               <w:jc w:val="right"/>
               <w:spacing w:after="120" w:before="120" w:line="240"/>
               <w:ind w:firstLine="0" w:left="120" w:right="120"/>
@@ -1423,7 +1480,7 @@
                 <w:szCs w:val="20"/>
                 <w:color w:val="000000"/>
               </w:rPr>
-              <w:t xml:space="preserve">28.80</w:t>
+              <w:t xml:space="preserve">28.300</w:t>
             </w:r>
           </w:p>
         </w:tc>
@@ -1450,6 +1507,7 @@
           </w:tcPr>
           <w:p>
             <w:pPr>
+              <w:keepNext/>
               <w:jc w:val="left"/>
               <w:spacing w:after="120" w:before="120" w:line="240"/>
               <w:ind w:firstLine="0" w:left="120" w:right="120"/>
@@ -1482,6 +1540,7 @@
           </w:tcPr>
           <w:p>
             <w:pPr>
+              <w:keepNext/>
               <w:jc w:val="left"/>
               <w:spacing w:after="120" w:before="120" w:line="240"/>
               <w:ind w:firstLine="0" w:left="120" w:right="120"/>
@@ -1514,6 +1573,7 @@
           </w:tcPr>
           <w:p>
             <w:pPr>
+              <w:keepNext/>
               <w:jc w:val="right"/>
               <w:spacing w:after="120" w:before="120" w:line="240"/>
               <w:ind w:firstLine="0" w:left="120" w:right="120"/>
@@ -1525,7 +1585,7 @@
                 <w:szCs w:val="20"/>
                 <w:color w:val="000000"/>
               </w:rPr>
-              <w:t xml:space="preserve">21.70</w:t>
+              <w:t xml:space="preserve">23.300</w:t>
             </w:r>
           </w:p>
         </w:tc>
@@ -1552,6 +1612,7 @@
           </w:tcPr>
           <w:p>
             <w:pPr>
+              <w:keepNext/>
               <w:jc w:val="left"/>
               <w:spacing w:after="120" w:before="120" w:line="240"/>
               <w:ind w:firstLine="0" w:left="120" w:right="120"/>
@@ -1584,6 +1645,7 @@
           </w:tcPr>
           <w:p>
             <w:pPr>
+              <w:keepNext/>
               <w:jc w:val="left"/>
               <w:spacing w:after="120" w:before="120" w:line="240"/>
               <w:ind w:firstLine="0" w:left="120" w:right="120"/>
@@ -1616,6 +1678,7 @@
           </w:tcPr>
           <w:p>
             <w:pPr>
+              <w:keepNext/>
               <w:jc w:val="right"/>
               <w:spacing w:after="120" w:before="120" w:line="240"/>
               <w:ind w:firstLine="0" w:left="120" w:right="120"/>
@@ -1627,7 +1690,7 @@
                 <w:szCs w:val="20"/>
                 <w:color w:val="000000"/>
               </w:rPr>
-              <w:t xml:space="preserve">20.00</w:t>
+              <w:t xml:space="preserve">21.100</w:t>
             </w:r>
           </w:p>
         </w:tc>
@@ -1654,6 +1717,7 @@
           </w:tcPr>
           <w:p>
             <w:pPr>
+              <w:keepNext/>
               <w:jc w:val="left"/>
               <w:spacing w:after="120" w:before="120" w:line="240"/>
               <w:ind w:firstLine="0" w:left="120" w:right="120"/>
@@ -1686,6 +1750,7 @@
           </w:tcPr>
           <w:p>
             <w:pPr>
+              <w:keepNext/>
               <w:jc w:val="left"/>
               <w:spacing w:after="120" w:before="120" w:line="240"/>
               <w:ind w:firstLine="0" w:left="120" w:right="120"/>
@@ -1718,6 +1783,7 @@
           </w:tcPr>
           <w:p>
             <w:pPr>
+              <w:keepNext/>
               <w:jc w:val="right"/>
               <w:spacing w:after="120" w:before="120" w:line="240"/>
               <w:ind w:firstLine="0" w:left="120" w:right="120"/>
@@ -1729,7 +1795,7 @@
                 <w:szCs w:val="20"/>
                 <w:color w:val="000000"/>
               </w:rPr>
-              <w:t xml:space="preserve">16.80</w:t>
+              <w:t xml:space="preserve">15.000</w:t>
             </w:r>
           </w:p>
         </w:tc>
@@ -1756,6 +1822,7 @@
           </w:tcPr>
           <w:p>
             <w:pPr>
+              <w:keepNext/>
               <w:jc w:val="left"/>
               <w:spacing w:after="120" w:before="120" w:line="240"/>
               <w:ind w:firstLine="0" w:left="120" w:right="120"/>
@@ -1788,6 +1855,7 @@
           </w:tcPr>
           <w:p>
             <w:pPr>
+              <w:keepNext/>
               <w:jc w:val="left"/>
               <w:spacing w:after="120" w:before="120" w:line="240"/>
               <w:ind w:firstLine="0" w:left="120" w:right="120"/>
@@ -1820,6 +1888,7 @@
           </w:tcPr>
           <w:p>
             <w:pPr>
+              <w:keepNext/>
               <w:jc w:val="right"/>
               <w:spacing w:after="120" w:before="120" w:line="240"/>
               <w:ind w:firstLine="0" w:left="120" w:right="120"/>
@@ -1831,7 +1900,7 @@
                 <w:szCs w:val="20"/>
                 <w:color w:val="000000"/>
               </w:rPr>
-              <w:t xml:space="preserve">2.88</w:t>
+              <w:t xml:space="preserve">3.080</w:t>
             </w:r>
           </w:p>
         </w:tc>
@@ -1858,6 +1927,7 @@
           </w:tcPr>
           <w:p>
             <w:pPr>
+              <w:keepNext/>
               <w:jc w:val="left"/>
               <w:spacing w:after="120" w:before="120" w:line="240"/>
               <w:ind w:firstLine="0" w:left="120" w:right="120"/>
@@ -1890,6 +1960,7 @@
           </w:tcPr>
           <w:p>
             <w:pPr>
+              <w:keepNext/>
               <w:jc w:val="left"/>
               <w:spacing w:after="120" w:before="120" w:line="240"/>
               <w:ind w:firstLine="0" w:left="120" w:right="120"/>
@@ -1922,6 +1993,7 @@
           </w:tcPr>
           <w:p>
             <w:pPr>
+              <w:keepNext/>
               <w:jc w:val="right"/>
               <w:spacing w:after="120" w:before="120" w:line="240"/>
               <w:ind w:firstLine="0" w:left="120" w:right="120"/>
@@ -1933,7 +2005,7 @@
                 <w:szCs w:val="20"/>
                 <w:color w:val="000000"/>
               </w:rPr>
-              <w:t xml:space="preserve">2.88</w:t>
+              <w:t xml:space="preserve">2.900</w:t>
             </w:r>
           </w:p>
         </w:tc>
@@ -1960,6 +2032,7 @@
           </w:tcPr>
           <w:p>
             <w:pPr>
+              <w:keepNext/>
               <w:jc w:val="left"/>
               <w:spacing w:after="120" w:before="120" w:line="240"/>
               <w:ind w:firstLine="0" w:left="120" w:right="120"/>
@@ -1992,6 +2065,112 @@
           </w:tcPr>
           <w:p>
             <w:pPr>
+              <w:keepNext/>
+              <w:jc w:val="left"/>
+              <w:spacing w:after="120" w:before="120" w:line="240"/>
+              <w:ind w:firstLine="0" w:left="120" w:right="120"/>
+            </w:pPr>
+            <w:r xmlns:w="http://schemas.openxmlformats.org/wordprocessingml/2006/main" xmlns:wp="http://schemas.openxmlformats.org/drawingml/2006/wordprocessingDrawing" xmlns:r="http://schemas.openxmlformats.org/officeDocument/2006/relationships" xmlns:w14="http://schemas.microsoft.com/office/word/2010/wordml">
+              <w:rPr>
+                <w:rFonts w:ascii="DejaVu Sans" w:hAnsi="DejaVu Sans" w:eastAsia="DejaVu Sans" w:cs="DejaVu Sans"/>
+                <w:sz w:val="20"/>
+                <w:szCs w:val="20"/>
+                <w:color w:val="000000"/>
+              </w:rPr>
+              <w:t xml:space="preserve">Non Agricultural Unmanaged Green Space</w:t>
+            </w:r>
+          </w:p>
+        </w:tc>
+        <w:tc>
+          <w:tcPr>
+            <w:tcBorders>
+              <w:bottom w:val="single" w:sz="4" w:space="0" w:color="666666"/>
+              <w:top w:val="single" w:sz="4" w:space="0" w:color="666666"/>
+            </w:tcBorders>
+            <w:shd w:val="clear" w:color="auto" w:fill="FFFFFF"/>
+            <w:tcMar>
+              <w:top w:w="0" w:type="dxa"/>
+              <w:bottom w:w="0" w:type="dxa"/>
+              <w:left w:w="0" w:type="dxa"/>
+              <w:right w:w="0" w:type="dxa"/>
+            </w:tcMar>
+            <w:vAlign w:val="center"/>
+          </w:tcPr>
+          <w:p>
+            <w:pPr>
+              <w:keepNext/>
+              <w:jc w:val="right"/>
+              <w:spacing w:after="120" w:before="120" w:line="240"/>
+              <w:ind w:firstLine="0" w:left="120" w:right="120"/>
+            </w:pPr>
+            <w:r xmlns:w="http://schemas.openxmlformats.org/wordprocessingml/2006/main" xmlns:wp="http://schemas.openxmlformats.org/drawingml/2006/wordprocessingDrawing" xmlns:r="http://schemas.openxmlformats.org/officeDocument/2006/relationships" xmlns:w14="http://schemas.microsoft.com/office/word/2010/wordml">
+              <w:rPr>
+                <w:rFonts w:ascii="DejaVu Sans" w:hAnsi="DejaVu Sans" w:eastAsia="DejaVu Sans" w:cs="DejaVu Sans"/>
+                <w:sz w:val="20"/>
+                <w:szCs w:val="20"/>
+                <w:color w:val="000000"/>
+              </w:rPr>
+              <w:t xml:space="preserve">2.810</w:t>
+            </w:r>
+          </w:p>
+        </w:tc>
+      </w:tr>
+      <w:tr>
+        <w:trPr>
+          <w:cantSplit/>
+          <w:trHeight w:val="360" w:hRule="auto"/>
+        </w:trPr>
+        <w:tc>
+          <w:tcPr>
+            <w:tcBorders>
+              <w:bottom w:val="single" w:sz="4" w:space="0" w:color="666666"/>
+              <w:top w:val="single" w:sz="4" w:space="0" w:color="666666"/>
+            </w:tcBorders>
+            <w:shd w:val="clear" w:color="auto" w:fill="FFFFFF"/>
+            <w:tcMar>
+              <w:top w:w="0" w:type="dxa"/>
+              <w:bottom w:w="0" w:type="dxa"/>
+              <w:left w:w="0" w:type="dxa"/>
+              <w:right w:w="0" w:type="dxa"/>
+            </w:tcMar>
+            <w:vAlign w:val="center"/>
+          </w:tcPr>
+          <w:p>
+            <w:pPr>
+              <w:keepNext/>
+              <w:jc w:val="left"/>
+              <w:spacing w:after="120" w:before="120" w:line="240"/>
+              <w:ind w:firstLine="0" w:left="120" w:right="120"/>
+            </w:pPr>
+            <w:r xmlns:w="http://schemas.openxmlformats.org/wordprocessingml/2006/main" xmlns:wp="http://schemas.openxmlformats.org/drawingml/2006/wordprocessingDrawing" xmlns:r="http://schemas.openxmlformats.org/officeDocument/2006/relationships" xmlns:w14="http://schemas.microsoft.com/office/word/2010/wordml">
+              <w:rPr>
+                <w:rFonts w:ascii="DejaVu Sans" w:hAnsi="DejaVu Sans" w:eastAsia="DejaVu Sans" w:cs="DejaVu Sans"/>
+                <w:sz w:val="20"/>
+                <w:szCs w:val="20"/>
+                <w:color w:val="000000"/>
+              </w:rPr>
+              <w:t xml:space="preserve">Agri-rural</w:t>
+            </w:r>
+          </w:p>
+        </w:tc>
+        <w:tc>
+          <w:tcPr>
+            <w:tcBorders>
+              <w:bottom w:val="single" w:sz="4" w:space="0" w:color="666666"/>
+              <w:top w:val="single" w:sz="4" w:space="0" w:color="666666"/>
+            </w:tcBorders>
+            <w:shd w:val="clear" w:color="auto" w:fill="FFFFFF"/>
+            <w:tcMar>
+              <w:top w:w="0" w:type="dxa"/>
+              <w:bottom w:w="0" w:type="dxa"/>
+              <w:left w:w="0" w:type="dxa"/>
+              <w:right w:w="0" w:type="dxa"/>
+            </w:tcMar>
+            <w:vAlign w:val="center"/>
+          </w:tcPr>
+          <w:p>
+            <w:pPr>
+              <w:keepNext/>
               <w:jc w:val="left"/>
               <w:spacing w:after="120" w:before="120" w:line="240"/>
               <w:ind w:firstLine="0" w:left="120" w:right="120"/>
@@ -2024,6 +2203,7 @@
           </w:tcPr>
           <w:p>
             <w:pPr>
+              <w:keepNext/>
               <w:jc w:val="right"/>
               <w:spacing w:after="120" w:before="120" w:line="240"/>
               <w:ind w:firstLine="0" w:left="120" w:right="120"/>
@@ -2035,7 +2215,7 @@
                 <w:szCs w:val="20"/>
                 <w:color w:val="000000"/>
               </w:rPr>
-              <w:t xml:space="preserve">2.75</w:t>
+              <w:t xml:space="preserve">1.760</w:t>
             </w:r>
           </w:p>
         </w:tc>
@@ -2062,6 +2242,7 @@
           </w:tcPr>
           <w:p>
             <w:pPr>
+              <w:keepNext/>
               <w:jc w:val="left"/>
               <w:spacing w:after="120" w:before="120" w:line="240"/>
               <w:ind w:firstLine="0" w:left="120" w:right="120"/>
@@ -2094,6 +2275,7 @@
           </w:tcPr>
           <w:p>
             <w:pPr>
+              <w:keepNext/>
               <w:jc w:val="left"/>
               <w:spacing w:after="120" w:before="120" w:line="240"/>
               <w:ind w:firstLine="0" w:left="120" w:right="120"/>
@@ -2105,7 +2287,7 @@
                 <w:szCs w:val="20"/>
                 <w:color w:val="000000"/>
               </w:rPr>
-              <w:t xml:space="preserve">Non Agricultural Unmanaged Green Space</w:t>
+              <w:t xml:space="preserve">Other Agricultural</w:t>
             </w:r>
           </w:p>
         </w:tc>
@@ -2126,6 +2308,7 @@
           </w:tcPr>
           <w:p>
             <w:pPr>
+              <w:keepNext/>
               <w:jc w:val="right"/>
               <w:spacing w:after="120" w:before="120" w:line="240"/>
               <w:ind w:firstLine="0" w:left="120" w:right="120"/>
@@ -2137,7 +2320,7 @@
                 <w:szCs w:val="20"/>
                 <w:color w:val="000000"/>
               </w:rPr>
-              <w:t xml:space="preserve">2.65</w:t>
+              <w:t xml:space="preserve">1.500</w:t>
             </w:r>
           </w:p>
         </w:tc>
@@ -2164,6 +2347,7 @@
           </w:tcPr>
           <w:p>
             <w:pPr>
+              <w:keepNext/>
               <w:jc w:val="left"/>
               <w:spacing w:after="120" w:before="120" w:line="240"/>
               <w:ind w:firstLine="0" w:left="120" w:right="120"/>
@@ -2196,108 +2380,7 @@
           </w:tcPr>
           <w:p>
             <w:pPr>
-              <w:jc w:val="left"/>
-              <w:spacing w:after="120" w:before="120" w:line="240"/>
-              <w:ind w:firstLine="0" w:left="120" w:right="120"/>
-            </w:pPr>
-            <w:r xmlns:w="http://schemas.openxmlformats.org/wordprocessingml/2006/main" xmlns:wp="http://schemas.openxmlformats.org/drawingml/2006/wordprocessingDrawing" xmlns:r="http://schemas.openxmlformats.org/officeDocument/2006/relationships" xmlns:w14="http://schemas.microsoft.com/office/word/2010/wordml">
-              <w:rPr>
-                <w:rFonts w:ascii="DejaVu Sans" w:hAnsi="DejaVu Sans" w:eastAsia="DejaVu Sans" w:cs="DejaVu Sans"/>
-                <w:sz w:val="20"/>
-                <w:szCs w:val="20"/>
-                <w:color w:val="000000"/>
-              </w:rPr>
-              <w:t xml:space="preserve">Other Agricultural</w:t>
-            </w:r>
-          </w:p>
-        </w:tc>
-        <w:tc>
-          <w:tcPr>
-            <w:tcBorders>
-              <w:bottom w:val="single" w:sz="4" w:space="0" w:color="666666"/>
-              <w:top w:val="single" w:sz="4" w:space="0" w:color="666666"/>
-            </w:tcBorders>
-            <w:shd w:val="clear" w:color="auto" w:fill="FFFFFF"/>
-            <w:tcMar>
-              <w:top w:w="0" w:type="dxa"/>
-              <w:bottom w:w="0" w:type="dxa"/>
-              <w:left w:w="0" w:type="dxa"/>
-              <w:right w:w="0" w:type="dxa"/>
-            </w:tcMar>
-            <w:vAlign w:val="center"/>
-          </w:tcPr>
-          <w:p>
-            <w:pPr>
-              <w:jc w:val="right"/>
-              <w:spacing w:after="120" w:before="120" w:line="240"/>
-              <w:ind w:firstLine="0" w:left="120" w:right="120"/>
-            </w:pPr>
-            <w:r xmlns:w="http://schemas.openxmlformats.org/wordprocessingml/2006/main" xmlns:wp="http://schemas.openxmlformats.org/drawingml/2006/wordprocessingDrawing" xmlns:r="http://schemas.openxmlformats.org/officeDocument/2006/relationships" xmlns:w14="http://schemas.microsoft.com/office/word/2010/wordml">
-              <w:rPr>
-                <w:rFonts w:ascii="DejaVu Sans" w:hAnsi="DejaVu Sans" w:eastAsia="DejaVu Sans" w:cs="DejaVu Sans"/>
-                <w:sz w:val="20"/>
-                <w:szCs w:val="20"/>
-                <w:color w:val="000000"/>
-              </w:rPr>
-              <w:t xml:space="preserve">1.52</w:t>
-            </w:r>
-          </w:p>
-        </w:tc>
-      </w:tr>
-      <w:tr>
-        <w:trPr>
-          <w:cantSplit/>
-          <w:trHeight w:val="360" w:hRule="auto"/>
-        </w:trPr>
-        <w:tc>
-          <w:tcPr>
-            <w:tcBorders>
-              <w:bottom w:val="single" w:sz="4" w:space="0" w:color="666666"/>
-              <w:top w:val="single" w:sz="4" w:space="0" w:color="666666"/>
-            </w:tcBorders>
-            <w:shd w:val="clear" w:color="auto" w:fill="FFFFFF"/>
-            <w:tcMar>
-              <w:top w:w="0" w:type="dxa"/>
-              <w:bottom w:w="0" w:type="dxa"/>
-              <w:left w:w="0" w:type="dxa"/>
-              <w:right w:w="0" w:type="dxa"/>
-            </w:tcMar>
-            <w:vAlign w:val="center"/>
-          </w:tcPr>
-          <w:p>
-            <w:pPr>
-              <w:jc w:val="left"/>
-              <w:spacing w:after="120" w:before="120" w:line="240"/>
-              <w:ind w:firstLine="0" w:left="120" w:right="120"/>
-            </w:pPr>
-            <w:r xmlns:w="http://schemas.openxmlformats.org/wordprocessingml/2006/main" xmlns:wp="http://schemas.openxmlformats.org/drawingml/2006/wordprocessingDrawing" xmlns:r="http://schemas.openxmlformats.org/officeDocument/2006/relationships" xmlns:w14="http://schemas.microsoft.com/office/word/2010/wordml">
-              <w:rPr>
-                <w:rFonts w:ascii="DejaVu Sans" w:hAnsi="DejaVu Sans" w:eastAsia="DejaVu Sans" w:cs="DejaVu Sans"/>
-                <w:sz w:val="20"/>
-                <w:szCs w:val="20"/>
-                <w:color w:val="000000"/>
-              </w:rPr>
-              <w:t xml:space="preserve">Agri-rural</w:t>
-            </w:r>
-          </w:p>
-        </w:tc>
-        <w:tc>
-          <w:tcPr>
-            <w:tcBorders>
-              <w:bottom w:val="single" w:sz="4" w:space="0" w:color="666666"/>
-              <w:top w:val="single" w:sz="4" w:space="0" w:color="666666"/>
-            </w:tcBorders>
-            <w:shd w:val="clear" w:color="auto" w:fill="FFFFFF"/>
-            <w:tcMar>
-              <w:top w:w="0" w:type="dxa"/>
-              <w:bottom w:w="0" w:type="dxa"/>
-              <w:left w:w="0" w:type="dxa"/>
-              <w:right w:w="0" w:type="dxa"/>
-            </w:tcMar>
-            <w:vAlign w:val="center"/>
-          </w:tcPr>
-          <w:p>
-            <w:pPr>
+              <w:keepNext/>
               <w:jc w:val="left"/>
               <w:spacing w:after="120" w:before="120" w:line="240"/>
               <w:ind w:firstLine="0" w:left="120" w:right="120"/>
@@ -2330,6 +2413,7 @@
           </w:tcPr>
           <w:p>
             <w:pPr>
+              <w:keepNext/>
               <w:jc w:val="right"/>
               <w:spacing w:after="120" w:before="120" w:line="240"/>
               <w:ind w:firstLine="0" w:left="120" w:right="120"/>
@@ -2341,7 +2425,7 @@
                 <w:szCs w:val="20"/>
                 <w:color w:val="000000"/>
               </w:rPr>
-              <w:t xml:space="preserve">0.16</w:t>
+              <w:t xml:space="preserve">0.178</w:t>
             </w:r>
           </w:p>
         </w:tc>
@@ -2368,6 +2452,7 @@
           </w:tcPr>
           <w:p>
             <w:pPr>
+              <w:keepNext/>
               <w:jc w:val="left"/>
               <w:spacing w:after="120" w:before="120" w:line="240"/>
               <w:ind w:firstLine="0" w:left="120" w:right="120"/>
@@ -2400,6 +2485,7 @@
           </w:tcPr>
           <w:p>
             <w:pPr>
+              <w:keepNext/>
               <w:jc w:val="left"/>
               <w:spacing w:after="120" w:before="120" w:line="240"/>
               <w:ind w:firstLine="0" w:left="120" w:right="120"/>
@@ -2432,6 +2518,7 @@
           </w:tcPr>
           <w:p>
             <w:pPr>
+              <w:keepNext/>
               <w:jc w:val="right"/>
               <w:spacing w:after="120" w:before="120" w:line="240"/>
               <w:ind w:firstLine="0" w:left="120" w:right="120"/>
@@ -2443,7 +2530,7 @@
                 <w:szCs w:val="20"/>
                 <w:color w:val="000000"/>
               </w:rPr>
-              <w:t xml:space="preserve">34.80</w:t>
+              <w:t xml:space="preserve">34.800</w:t>
             </w:r>
           </w:p>
         </w:tc>
@@ -2470,6 +2557,7 @@
           </w:tcPr>
           <w:p>
             <w:pPr>
+              <w:keepNext/>
               <w:jc w:val="left"/>
               <w:spacing w:after="120" w:before="120" w:line="240"/>
               <w:ind w:firstLine="0" w:left="120" w:right="120"/>
@@ -2502,6 +2590,7 @@
           </w:tcPr>
           <w:p>
             <w:pPr>
+              <w:keepNext/>
               <w:jc w:val="left"/>
               <w:spacing w:after="120" w:before="120" w:line="240"/>
               <w:ind w:firstLine="0" w:left="120" w:right="120"/>
@@ -2534,6 +2623,7 @@
           </w:tcPr>
           <w:p>
             <w:pPr>
+              <w:keepNext/>
               <w:jc w:val="right"/>
               <w:spacing w:after="120" w:before="120" w:line="240"/>
               <w:ind w:firstLine="0" w:left="120" w:right="120"/>
@@ -2545,7 +2635,7 @@
                 <w:szCs w:val="20"/>
                 <w:color w:val="000000"/>
               </w:rPr>
-              <w:t xml:space="preserve">24.30</w:t>
+              <w:t xml:space="preserve">24.300</w:t>
             </w:r>
           </w:p>
         </w:tc>
@@ -2572,6 +2662,7 @@
           </w:tcPr>
           <w:p>
             <w:pPr>
+              <w:keepNext/>
               <w:jc w:val="left"/>
               <w:spacing w:after="120" w:before="120" w:line="240"/>
               <w:ind w:firstLine="0" w:left="120" w:right="120"/>
@@ -2604,6 +2695,7 @@
           </w:tcPr>
           <w:p>
             <w:pPr>
+              <w:keepNext/>
               <w:jc w:val="left"/>
               <w:spacing w:after="120" w:before="120" w:line="240"/>
               <w:ind w:firstLine="0" w:left="120" w:right="120"/>
@@ -2636,6 +2728,7 @@
           </w:tcPr>
           <w:p>
             <w:pPr>
+              <w:keepNext/>
               <w:jc w:val="right"/>
               <w:spacing w:after="120" w:before="120" w:line="240"/>
               <w:ind w:firstLine="0" w:left="120" w:right="120"/>
@@ -2647,7 +2740,7 @@
                 <w:szCs w:val="20"/>
                 <w:color w:val="000000"/>
               </w:rPr>
-              <w:t xml:space="preserve">21.80</w:t>
+              <w:t xml:space="preserve">21.800</w:t>
             </w:r>
           </w:p>
         </w:tc>
@@ -2674,6 +2767,7 @@
           </w:tcPr>
           <w:p>
             <w:pPr>
+              <w:keepNext/>
               <w:jc w:val="left"/>
               <w:spacing w:after="120" w:before="120" w:line="240"/>
               <w:ind w:firstLine="0" w:left="120" w:right="120"/>
@@ -2706,6 +2800,7 @@
           </w:tcPr>
           <w:p>
             <w:pPr>
+              <w:keepNext/>
               <w:jc w:val="left"/>
               <w:spacing w:after="120" w:before="120" w:line="240"/>
               <w:ind w:firstLine="0" w:left="120" w:right="120"/>
@@ -2738,6 +2833,7 @@
           </w:tcPr>
           <w:p>
             <w:pPr>
+              <w:keepNext/>
               <w:jc w:val="right"/>
               <w:spacing w:after="120" w:before="120" w:line="240"/>
               <w:ind w:firstLine="0" w:left="120" w:right="120"/>
@@ -2749,7 +2845,7 @@
                 <w:szCs w:val="20"/>
                 <w:color w:val="000000"/>
               </w:rPr>
-              <w:t xml:space="preserve">7.88</w:t>
+              <w:t xml:space="preserve">7.880</w:t>
             </w:r>
           </w:p>
         </w:tc>
@@ -2776,6 +2872,7 @@
           </w:tcPr>
           <w:p>
             <w:pPr>
+              <w:keepNext/>
               <w:jc w:val="left"/>
               <w:spacing w:after="120" w:before="120" w:line="240"/>
               <w:ind w:firstLine="0" w:left="120" w:right="120"/>
@@ -2808,6 +2905,7 @@
           </w:tcPr>
           <w:p>
             <w:pPr>
+              <w:keepNext/>
               <w:jc w:val="left"/>
               <w:spacing w:after="120" w:before="120" w:line="240"/>
               <w:ind w:firstLine="0" w:left="120" w:right="120"/>
@@ -2840,6 +2938,7 @@
           </w:tcPr>
           <w:p>
             <w:pPr>
+              <w:keepNext/>
               <w:jc w:val="right"/>
               <w:spacing w:after="120" w:before="120" w:line="240"/>
               <w:ind w:firstLine="0" w:left="120" w:right="120"/>
@@ -2851,7 +2950,7 @@
                 <w:szCs w:val="20"/>
                 <w:color w:val="000000"/>
               </w:rPr>
-              <w:t xml:space="preserve">4.22</w:t>
+              <w:t xml:space="preserve">4.220</w:t>
             </w:r>
           </w:p>
         </w:tc>
@@ -2878,6 +2977,7 @@
           </w:tcPr>
           <w:p>
             <w:pPr>
+              <w:keepNext/>
               <w:jc w:val="left"/>
               <w:spacing w:after="120" w:before="120" w:line="240"/>
               <w:ind w:firstLine="0" w:left="120" w:right="120"/>
@@ -2910,6 +3010,7 @@
           </w:tcPr>
           <w:p>
             <w:pPr>
+              <w:keepNext/>
               <w:jc w:val="left"/>
               <w:spacing w:after="120" w:before="120" w:line="240"/>
               <w:ind w:firstLine="0" w:left="120" w:right="120"/>
@@ -2942,6 +3043,7 @@
           </w:tcPr>
           <w:p>
             <w:pPr>
+              <w:keepNext/>
               <w:jc w:val="right"/>
               <w:spacing w:after="120" w:before="120" w:line="240"/>
               <w:ind w:firstLine="0" w:left="120" w:right="120"/>
@@ -2953,7 +3055,7 @@
                 <w:szCs w:val="20"/>
                 <w:color w:val="000000"/>
               </w:rPr>
-              <w:t xml:space="preserve">3.36</w:t>
+              <w:t xml:space="preserve">3.360</w:t>
             </w:r>
           </w:p>
         </w:tc>
@@ -2980,6 +3082,7 @@
           </w:tcPr>
           <w:p>
             <w:pPr>
+              <w:keepNext/>
               <w:jc w:val="left"/>
               <w:spacing w:after="120" w:before="120" w:line="240"/>
               <w:ind w:firstLine="0" w:left="120" w:right="120"/>
@@ -3012,6 +3115,7 @@
           </w:tcPr>
           <w:p>
             <w:pPr>
+              <w:keepNext/>
               <w:jc w:val="left"/>
               <w:spacing w:after="120" w:before="120" w:line="240"/>
               <w:ind w:firstLine="0" w:left="120" w:right="120"/>
@@ -3044,6 +3148,7 @@
           </w:tcPr>
           <w:p>
             <w:pPr>
+              <w:keepNext/>
               <w:jc w:val="right"/>
               <w:spacing w:after="120" w:before="120" w:line="240"/>
               <w:ind w:firstLine="0" w:left="120" w:right="120"/>
@@ -3055,7 +3160,7 @@
                 <w:szCs w:val="20"/>
                 <w:color w:val="000000"/>
               </w:rPr>
-              <w:t xml:space="preserve">2.62</w:t>
+              <w:t xml:space="preserve">2.620</w:t>
             </w:r>
           </w:p>
         </w:tc>
@@ -3082,6 +3187,7 @@
           </w:tcPr>
           <w:p>
             <w:pPr>
+              <w:keepNext/>
               <w:jc w:val="left"/>
               <w:spacing w:after="120" w:before="120" w:line="240"/>
               <w:ind w:firstLine="0" w:left="120" w:right="120"/>
@@ -3114,6 +3220,7 @@
           </w:tcPr>
           <w:p>
             <w:pPr>
+              <w:keepNext/>
               <w:jc w:val="left"/>
               <w:spacing w:after="120" w:before="120" w:line="240"/>
               <w:ind w:firstLine="0" w:left="120" w:right="120"/>
@@ -3146,6 +3253,7 @@
           </w:tcPr>
           <w:p>
             <w:pPr>
+              <w:keepNext/>
               <w:jc w:val="right"/>
               <w:spacing w:after="120" w:before="120" w:line="240"/>
               <w:ind w:firstLine="0" w:left="120" w:right="120"/>
@@ -3157,7 +3265,7 @@
                 <w:szCs w:val="20"/>
                 <w:color w:val="000000"/>
               </w:rPr>
-              <w:t xml:space="preserve">1.04</w:t>
+              <w:t xml:space="preserve">1.040</w:t>
             </w:r>
           </w:p>
         </w:tc>
@@ -3235,7 +3343,7 @@
         <w:pStyle w:val="BodyText"/>
       </w:pPr>
       <w:r>
-        <w:t xml:space="preserve">In in the urban environment, the first principal component explained ~59% of the variance in the proportion of scouts (beta regression:</w:t>
+        <w:t xml:space="preserve">In in the urban environment, the first principal component explained ~73% of the variance in the proportion of scouts (beta regression:</w:t>
       </w:r>
       <w:r>
         <w:t xml:space="preserve"> </w:t>
@@ -3258,7 +3366,7 @@
         <w:t xml:space="preserve"> </w:t>
       </w:r>
       <w:r>
-        <w:t xml:space="preserve">= 0.59,</w:t>
+        <w:t xml:space="preserve">= 0.73,</w:t>
       </w:r>
       <w:r>
         <w:t xml:space="preserve"> </w:t>
@@ -3272,7 +3380,7 @@
         <w:t xml:space="preserve"> </w:t>
       </w:r>
       <w:r>
-        <w:t xml:space="preserve">= 6.2, p &lt; 0.05, Fig. 5c). Similarly to the agri-rural environments, this component correlates negatively with a significant residential category (sparse residential lands; 35% of land cover; Table 1), such that scout trips would appear to increase as forage availability decreases. However, we have limited confidence in this pattern because (a) this component correlates positively with parks, allotments and cemeteries (8% of land cover), which are typically also forage-rich</w:t>
+        <w:t xml:space="preserve">= 10.4, p &lt; 0.05, Fig. 5c). This component correlates positively with parks, allotments and cemeteries (8% of land cover; Table 1) and negatively with railways, however this accounts for ~1% of land cover (Table 1). The dominant land by coverage , sparse residential (land coverage ~35%; Table 1), has a significant negative correlation with the first principle component for some sites removed over the jackknife sampling (Supplementary Fig. 2.), however, it is overall not a significant contributor to the variance in the loadings (Fig. 5c.). These results seem to be in contrast to what was observed in the urban landscapes as parks, allotments and cemeteries are typically forage-rich for honeybees</w:t>
       </w:r>
       <w:r>
         <w:t xml:space="preserve"> </w:t>
@@ -3281,10 +3389,7 @@
         <w:t xml:space="preserve">(Baldock et al. 2019)</w:t>
       </w:r>
       <w:r>
-        <w:t xml:space="preserve"> </w:t>
-      </w:r>
-      <w:r>
-        <w:t xml:space="preserve">(b) the jackknifed PLS identified it being influenced strongly by a single site, the removal of which causes significant distribution to both of these relationships (Supplementary Material).</w:t>
+        <w:t xml:space="preserve">. However, we have limited confidence in these results as (a) parks, allotments and cemeteries account for just 8% of land cover and (b) the jackknifed PLS identified substantial variation in the loadings identified for the first principle components (Supplementary Fig. 3.).</w:t>
       </w:r>
     </w:p>
     <w:p>

</xml_diff>

<commit_message>
updated plots and layouts per Rich comments
</commit_message>
<xml_diff>
--- a/analysis/manuscript/paper.docx
+++ b/analysis/manuscript/paper.docx
@@ -1130,7 +1130,7 @@
         </w:rPr>
         <w:t xml:space="preserve">Table </w:t>
       </w:r>
-      <w:bookmarkStart w:id="6853212f-1454-496c-a791-65213597e5c5" w:name="agri-rural-area-table"/>
+      <w:bookmarkStart w:id="30e47580-a83f-4414-9004-6bfbf64ad90d" w:name="agri-rural-area-table"/>
       <w:r xmlns:w="http://schemas.openxmlformats.org/wordprocessingml/2006/main" xmlns:wp="http://schemas.openxmlformats.org/drawingml/2006/wordprocessingDrawing" xmlns:r="http://schemas.openxmlformats.org/officeDocument/2006/relationships" xmlns:w14="http://schemas.microsoft.com/office/word/2010/wordml">
         <w:rPr>
           <w:rFonts/>
@@ -1152,7 +1152,7 @@
         </w:rPr>
         <w:fldChar w:fldCharType="end" w:dirty="true"/>
       </w:r>
-      <w:bookmarkEnd w:id="6853212f-1454-496c-a791-65213597e5c5"/>
+      <w:bookmarkEnd w:id="30e47580-a83f-4414-9004-6bfbf64ad90d"/>
       <w:r>
         <w:t xml:space="preserve">: </w:t>
       </w:r>
@@ -1372,7 +1372,7 @@
                 <w:szCs w:val="20"/>
                 <w:color w:val="000000"/>
               </w:rPr>
-              <w:t xml:space="preserve">28.300</w:t>
+              <w:t xml:space="preserve">28.3</w:t>
             </w:r>
           </w:p>
         </w:tc>
@@ -1477,7 +1477,7 @@
                 <w:szCs w:val="20"/>
                 <w:color w:val="000000"/>
               </w:rPr>
-              <w:t xml:space="preserve">23.300</w:t>
+              <w:t xml:space="preserve">23.3</w:t>
             </w:r>
           </w:p>
         </w:tc>
@@ -1582,7 +1582,7 @@
                 <w:szCs w:val="20"/>
                 <w:color w:val="000000"/>
               </w:rPr>
-              <w:t xml:space="preserve">21.100</w:t>
+              <w:t xml:space="preserve">21.1</w:t>
             </w:r>
           </w:p>
         </w:tc>
@@ -1687,7 +1687,7 @@
                 <w:szCs w:val="20"/>
                 <w:color w:val="000000"/>
               </w:rPr>
-              <w:t xml:space="preserve">15.000</w:t>
+              <w:t xml:space="preserve">15.0</w:t>
             </w:r>
           </w:p>
         </w:tc>
@@ -1792,7 +1792,7 @@
                 <w:szCs w:val="20"/>
                 <w:color w:val="000000"/>
               </w:rPr>
-              <w:t xml:space="preserve">3.080</w:t>
+              <w:t xml:space="preserve">3.1</w:t>
             </w:r>
           </w:p>
         </w:tc>
@@ -1897,7 +1897,7 @@
                 <w:szCs w:val="20"/>
                 <w:color w:val="000000"/>
               </w:rPr>
-              <w:t xml:space="preserve">2.900</w:t>
+              <w:t xml:space="preserve">2.9</w:t>
             </w:r>
           </w:p>
         </w:tc>
@@ -2002,7 +2002,7 @@
                 <w:szCs w:val="20"/>
                 <w:color w:val="000000"/>
               </w:rPr>
-              <w:t xml:space="preserve">2.810</w:t>
+              <w:t xml:space="preserve">2.8</w:t>
             </w:r>
           </w:p>
         </w:tc>
@@ -2107,7 +2107,7 @@
                 <w:szCs w:val="20"/>
                 <w:color w:val="000000"/>
               </w:rPr>
-              <w:t xml:space="preserve">1.760</w:t>
+              <w:t xml:space="preserve">1.8</w:t>
             </w:r>
           </w:p>
         </w:tc>
@@ -2212,7 +2212,7 @@
                 <w:szCs w:val="20"/>
                 <w:color w:val="000000"/>
               </w:rPr>
-              <w:t xml:space="preserve">1.500</w:t>
+              <w:t xml:space="preserve">1.5</w:t>
             </w:r>
           </w:p>
         </w:tc>
@@ -2317,7 +2317,7 @@
                 <w:szCs w:val="20"/>
                 <w:color w:val="000000"/>
               </w:rPr>
-              <w:t xml:space="preserve">0.178</w:t>
+              <w:t xml:space="preserve">0.2</w:t>
             </w:r>
           </w:p>
         </w:tc>
@@ -2422,7 +2422,7 @@
                 <w:szCs w:val="20"/>
                 <w:color w:val="000000"/>
               </w:rPr>
-              <w:t xml:space="preserve">34.800</w:t>
+              <w:t xml:space="preserve">34.8</w:t>
             </w:r>
           </w:p>
         </w:tc>
@@ -2527,7 +2527,7 @@
                 <w:szCs w:val="20"/>
                 <w:color w:val="000000"/>
               </w:rPr>
-              <w:t xml:space="preserve">24.300</w:t>
+              <w:t xml:space="preserve">24.3</w:t>
             </w:r>
           </w:p>
         </w:tc>
@@ -2632,7 +2632,7 @@
                 <w:szCs w:val="20"/>
                 <w:color w:val="000000"/>
               </w:rPr>
-              <w:t xml:space="preserve">21.800</w:t>
+              <w:t xml:space="preserve">21.8</w:t>
             </w:r>
           </w:p>
         </w:tc>
@@ -2737,7 +2737,7 @@
                 <w:szCs w:val="20"/>
                 <w:color w:val="000000"/>
               </w:rPr>
-              <w:t xml:space="preserve">7.880</w:t>
+              <w:t xml:space="preserve">7.9</w:t>
             </w:r>
           </w:p>
         </w:tc>
@@ -2842,7 +2842,7 @@
                 <w:szCs w:val="20"/>
                 <w:color w:val="000000"/>
               </w:rPr>
-              <w:t xml:space="preserve">4.220</w:t>
+              <w:t xml:space="preserve">4.2</w:t>
             </w:r>
           </w:p>
         </w:tc>
@@ -2947,7 +2947,7 @@
                 <w:szCs w:val="20"/>
                 <w:color w:val="000000"/>
               </w:rPr>
-              <w:t xml:space="preserve">3.360</w:t>
+              <w:t xml:space="preserve">3.4</w:t>
             </w:r>
           </w:p>
         </w:tc>
@@ -3052,7 +3052,7 @@
                 <w:szCs w:val="20"/>
                 <w:color w:val="000000"/>
               </w:rPr>
-              <w:t xml:space="preserve">2.620</w:t>
+              <w:t xml:space="preserve">2.6</w:t>
             </w:r>
           </w:p>
         </w:tc>
@@ -3157,7 +3157,7 @@
                 <w:szCs w:val="20"/>
                 <w:color w:val="000000"/>
               </w:rPr>
-              <w:t xml:space="preserve">1.040</w:t>
+              <w:t xml:space="preserve">1.0</w:t>
             </w:r>
           </w:p>
         </w:tc>

</xml_diff>

<commit_message>
updaed figs for updated version
</commit_message>
<xml_diff>
--- a/analysis/manuscript/paper.docx
+++ b/analysis/manuscript/paper.docx
@@ -420,7 +420,7 @@
       <w:r>
         <w:drawing>
           <wp:inline>
-            <wp:extent cx="4385450" cy="2119328"/>
+            <wp:extent cx="5334000" cy="2300129"/>
             <wp:effectExtent b="0" l="0" r="0" t="0"/>
             <wp:docPr descr="Figure 1. The honeybee waggle dance carries information about the location of a resource. The duration of the waggle run indicates the distance to the resource and the angle of the dance relative to the vertical indicates the direction of the resource (circle in right panel), relative to the direction of the sun (21). Through the observation and decoding of the waggle dance, a colony’s dance floor provides a unique opportunity to eavesdrop on the communication and decision making leading to collective foraging decisions. Overall resource “quality” -the net energetic gain of a foraging trip- is provided through the number of waggle runs performed (21–25). Although bees that follow dances do not specifically interpret this information on an individual level (13), the resulting over-representation of high-quality sites on the dance-floor means that they are more likely to encounter dances that advertise better forage (12), and provides the colony with a mechanism to select the most profitable resources in their environment (14)." title="" id="1" name="Picture"/>
             <a:graphic>
@@ -441,7 +441,7 @@
                   <pic:spPr bwMode="auto">
                     <a:xfrm>
                       <a:off x="0" y="0"/>
-                      <a:ext cx="4385450" cy="2119328"/>
+                      <a:ext cx="5334000" cy="2300129"/>
                     </a:xfrm>
                     <a:prstGeom prst="rect">
                       <a:avLst/>
@@ -857,9 +857,9 @@
       <w:r>
         <w:drawing>
           <wp:inline>
-            <wp:extent cx="5334000" cy="2335820"/>
+            <wp:extent cx="5334000" cy="2372568"/>
             <wp:effectExtent b="0" l="0" r="0" t="0"/>
-            <wp:docPr descr="Figure 2. Simulating honey bee foraging. In our simulation model with scouting only (a), foragers leave the hive on a search path (white lines) and continue until they encounter a resource (circles, colours indicate different resource quality). When foraging with recruitment (b) foragers continue to identify resources in scouting trips (white lines) and convey this information on the dance floor (brown disc) where foragers can sample dances reporting on scouting and recruiting trips and follow these directions (yellow lines). (c) Complementary cumulative frequencies of foraging distances reported from scouting and recruit trips. Note the difference in the shape of the distributions. The scout distribution is best fit by an exponential (grey fit line), the recruit distribution by a Rayleigh distribution (black line)." title="" id="1" name="Picture"/>
+            <wp:docPr descr="Figure 2. Simulating honey bee foraging. In our simulation model with scouting only (A), foragers leave the hive on a search path (white lines) and continue until they encounter a resource (circles, colours indicate different resource quality). When foraging with recruitment (B) foragers continue to identify resources in scouting trips (white lines) and convey this information on the dance floor (brown disc) where foragers can sample dances reporting on scouting and recruiting trips and follow these directions (yellow lines). (C) Complementary cumulative frequencies of foraging distances reported from scouting and recruit trips. Note the difference in the shape of the distributions. The scout distribution is best fit by an exponential (gray fit line), the recruit distribution by a Rayleigh distribution (black line)" title="" id="1" name="Picture"/>
             <a:graphic>
               <a:graphicData uri="http://schemas.openxmlformats.org/drawingml/2006/picture">
                 <pic:pic>
@@ -878,7 +878,7 @@
                   <pic:spPr bwMode="auto">
                     <a:xfrm>
                       <a:off x="0" y="0"/>
-                      <a:ext cx="5334000" cy="2335820"/>
+                      <a:ext cx="5334000" cy="2372568"/>
                     </a:xfrm>
                     <a:prstGeom prst="rect">
                       <a:avLst/>
@@ -914,7 +914,7 @@
         <w:t xml:space="preserve">Simulating honey bee foraging</w:t>
       </w:r>
       <w:r>
-        <w:t xml:space="preserve">. In our simulation model with scouting only (a), foragers leave the hive on a search path (white lines) and continue until they encounter a resource (circles, colours indicate different resource quality). When foraging with recruitment (b) foragers continue to identify resources in scouting trips (white lines) and convey this information on the dance floor (brown disc) where foragers can sample dances reporting on scouting and recruiting trips and follow these directions (yellow lines). (c) Complementary cumulative frequencies of foraging distances reported from scouting and recruit trips. Note the difference in the shape of the distributions. The scout distribution is best fit by an exponential (grey fit line), the recruit distribution by a Rayleigh distribution (black line).</w:t>
+        <w:t xml:space="preserve">. In our simulation model with scouting only (A), foragers leave the hive on a search path (white lines) and continue until they encounter a resource (circles, colours indicate different resource quality). When foraging with recruitment (B) foragers continue to identify resources in scouting trips (white lines) and convey this information on the dance floor (brown disc) where foragers can sample dances reporting on scouting and recruiting trips and follow these directions (yellow lines). (C) Complementary cumulative frequencies of foraging distances reported from scouting and recruit trips. Note the difference in the shape of the distributions. The scout distribution is best fit by an exponential (gray fit line), the recruit distribution by a Rayleigh distribution (black line)</w:t>
       </w:r>
     </w:p>
     <w:p>
@@ -1135,9 +1135,9 @@
       <w:r>
         <w:drawing>
           <wp:inline>
-            <wp:extent cx="3183579" cy="3033728"/>
+            <wp:extent cx="3837139" cy="4951956"/>
             <wp:effectExtent b="0" l="0" r="0" t="0"/>
-            <wp:docPr descr="Figure 3. The rationale of the foraging model. The distances of resources encountered by scouts are distributed exponentially (a). These dances are advertised on the dance floor (b). Dances for resources that are closer or higher in quality are repeated more often (c). As a consequence, dances for more profitable resource are over-represented and sampling foragers are biased to the more profitable resources (d). After successfully visiting advertised resources, recruits also dance for them leading to further amplification of this bias towards the most profitable resource in the vicinity of the hive (e). The distances of recruiting trips are than distributed through a Rayleigh distribution (f). The distances reported on the dance floor are a mixture of the scout and recruiting trips and can be calculated from the distance distributions of the scouting and recruiting trips, taking the reporting bias into account (see Materials and Methods for detail)." title="" id="1" name="Picture"/>
+            <wp:docPr descr="Figure 3. The rationale of the foraging model. The distances of resources encountered by scouts are distributed exponentially (A). These dances are advertised on the dance floor (B). Dances for resources that are closer or higher in quality are repeated more often (C). As a consequence, dances for more profitable resource are over-represented and sampling foragers are biased to the more profitable resources (D). After successfully visiting advertised resources, recruits also dance for them leading to further amplification of this bias towards the most profitable resource in the vicinity of the hive (E). The distances of recruiting trips are than distributed through a Rayleigh distribution (F). Recruits also report the locations on the dance floor (B) and repeat their runs more often depending on the profitability of the location (C), leading to a distribution of durations of recruit dances (G). By taking together the dance distributions for scouts (D) and recruits (G) the distributions of all dances on the dance-floor can be found. The distances reported on the dance floor this are a mixture of the scout and recruiting trips and can be calculated from the distance distributions of the scouting and recruiting trips, taking the reporting bias into account (see Materials and Methods for detail)." title="" id="1" name="Picture"/>
             <a:graphic>
               <a:graphicData uri="http://schemas.openxmlformats.org/drawingml/2006/picture">
                 <pic:pic>
@@ -1156,7 +1156,7 @@
                   <pic:spPr bwMode="auto">
                     <a:xfrm>
                       <a:off x="0" y="0"/>
-                      <a:ext cx="3183579" cy="3033728"/>
+                      <a:ext cx="3837139" cy="4951956"/>
                     </a:xfrm>
                     <a:prstGeom prst="rect">
                       <a:avLst/>
@@ -1192,7 +1192,7 @@
         <w:t xml:space="preserve">The rationale of the foraging model</w:t>
       </w:r>
       <w:r>
-        <w:t xml:space="preserve">. The distances of resources encountered by scouts are distributed exponentially (a). These dances are advertised on the dance floor (b). Dances for resources that are closer or higher in quality are repeated more often (c). As a consequence, dances for more profitable resource are over-represented and sampling foragers are biased to the more profitable resources (d). After successfully visiting advertised resources, recruits also dance for them leading to further amplification of this bias towards the most profitable resource in the vicinity of the hive (e). The distances of recruiting trips are than distributed through a Rayleigh distribution (f). The distances reported on the dance floor are a mixture of the scout and recruiting trips and can be calculated from the distance distributions of the scouting and recruiting trips, taking the reporting bias into account (see Materials and Methods for detail).</w:t>
+        <w:t xml:space="preserve">. The distances of resources encountered by scouts are distributed exponentially (A). These dances are advertised on the dance floor (B). Dances for resources that are closer or higher in quality are repeated more often (C). As a consequence, dances for more profitable resource are over-represented and sampling foragers are biased to the more profitable resources (D). After successfully visiting advertised resources, recruits also dance for them leading to further amplification of this bias towards the most profitable resource in the vicinity of the hive (E). The distances of recruiting trips are than distributed through a Rayleigh distribution (F). Recruits also report the locations on the dance floor (B) and repeat their runs more often depending on the profitability of the location (C), leading to a distribution of durations of recruit dances (G). By taking together the dance distributions for scouts (D) and recruits (G) the distributions of all dances on the dance-floor can be found. The distances reported on the dance floor this are a mixture of the scout and recruiting trips and can be calculated from the distance distributions of the scouting and recruiting trips, taking the reporting bias into account (see Materials and Methods for detail).</w:t>
       </w:r>
     </w:p>
     <w:p>
@@ -1315,7 +1315,7 @@
         <w:pStyle w:val="BodyText"/>
       </w:pPr>
       <w:r>
-        <w:t xml:space="preserve">For 16 out of 20 study hives, the collective model provided a better description of the data than the individual model (Fig. 4a). In the other 4 sites, despite the collective model having the higher maximum likelihood, the individual model had a higher AIC value and so is more parsimonious (Supplementary Table 1). In all but one site, the collective model had a good fit (using a Kolmogorov-Smirnov statistic of</w:t>
+        <w:t xml:space="preserve">For 16 out of 20 study hives, the collective model provided a better description of the data than the individual model (Fig. 4A). In the other 4 sites, despite the collective model having the higher maximum likelihood, the individual model had a higher AIC value and so is more parsimonious (Supplementary Table 1). In all but one site, the collective model had a good fit (using a Kolmogorov-Smirnov statistic of</w:t>
       </w:r>
       <w:r>
         <w:t xml:space="preserve"> </w:t>
@@ -1332,7 +1332,7 @@
         </m:r>
       </m:oMath>
       <w:r>
-        <w:t xml:space="preserve">, see Materials and Methods) to the empirical waggle run durations (Fig. 4b), whereas the individual model was significantly different to the observed data in 8 sites (Kolmogorov-Smirnov statistic</w:t>
+        <w:t xml:space="preserve">, see Materials and Methods) to the empirical waggle run durations (Fig. 4B), whereas the individual model was significantly different to the observed data in 8 sites (Kolmogorov-Smirnov statistic</w:t>
       </w:r>
       <w:r>
         <w:t xml:space="preserve"> </w:t>
@@ -1349,7 +1349,7 @@
         </m:r>
       </m:oMath>
       <w:r>
-        <w:t xml:space="preserve">, Fig. 4b). The sites shown in Figs 4c-d are representative examples showing the model fits where the individual (Fig. 4c) and collective (Fig. 4d) models fit best. Note the closeness of the fit to the data, illustrating the overall quality of the model description.</w:t>
+        <w:t xml:space="preserve">, Fig. 4b). The sites shown in Figs 4C-D are representative examples showing the model fits where the individual (Fig. 4C) and collective (Fig. 4D) models fit best. Note the closeness of the fit to the data, illustrating the overall quality of the model description.</w:t>
       </w:r>
     </w:p>
     <w:p>
@@ -1359,9 +1359,9 @@
       <w:r>
         <w:drawing>
           <wp:inline>
-            <wp:extent cx="3177463" cy="3033728"/>
+            <wp:extent cx="3974926" cy="3795386"/>
             <wp:effectExtent b="0" l="0" r="0" t="0"/>
-            <wp:docPr descr="Figure 4. The honey bee foraging model fitted to data from 20 hives. (a) Location of study hives in Southern England, shaded area in the main plot indicates Greater London. For 16 hives for the collective foraging model provided best explanation (black circles) or for 4 hives the individual search model provided the best explanation(red triangles) as indicated by lowest AIC score. (b). Distribution of goodness of fit confidence values for each model fit to waggle run durations from each site. The p-value is derived from a bootstrapped two-sided KS test comparing the fitted model predictions to the empirical data, the red dashed line marks the significance threshold of 0.05. For values exceeding the threshold there is no statistically significant difference between the model and the data, indicating the model provides a good fit. For the hive in (c) the individual model (blue line) provided a better fit than the collective foraging model (red line). For the hive in (d) the collective foraging model (red line) provided a better fit than the individual model (blue line). Panels show the compliment cumulative frequencies with binned frequency distributions as inset." title="" id="1" name="Picture"/>
+            <wp:docPr descr="Figure 4. The honey bee foraging model fitted to data from 20 hives. (A) Location of study hives in Southern England, shaded area in the main plot indicates Greater London. For 16 hives for the collective foraging model provided best explanation (black circles) or for 4 hives the individual search model provided the best explanation (red triangles) as indicated by lowest AIC score. (B). Distribution of goodness of fit confidence values for each model fit to waggle run durations from each site. The p-value is derived from a bootstrapped two-sided KS test comparing the fitted model predictions to the empirical data, the red dashed line marks the significance threshold of 0.05. For values exceeding the threshold there is no statistically significant difference between the model and the data, indicating the model provides a good fit. For the hive in (C) the individual model (blue line) provided a better fit than the collective foraging model (red line). For the hive in (D) the collective foraging model (red line) provided a better fit than the individual model (blue line). The typical “hump” in the distribution in (D) which is indicative of contribution of recruitment dances (compare to Fig 3H). Panels show the compliment cumulative frequencies with binned frequency distributions as inset." title="" id="1" name="Picture"/>
             <a:graphic>
               <a:graphicData uri="http://schemas.openxmlformats.org/drawingml/2006/picture">
                 <pic:pic>
@@ -1380,7 +1380,7 @@
                   <pic:spPr bwMode="auto">
                     <a:xfrm>
                       <a:off x="0" y="0"/>
-                      <a:ext cx="3177463" cy="3033728"/>
+                      <a:ext cx="3974926" cy="3795386"/>
                     </a:xfrm>
                     <a:prstGeom prst="rect">
                       <a:avLst/>
@@ -1416,7 +1416,25 @@
         <w:t xml:space="preserve">The honey bee foraging model fitted to data from 20 hives</w:t>
       </w:r>
       <w:r>
-        <w:t xml:space="preserve">. (a) Location of study hives in Southern England, shaded area in the main plot indicates Greater London. For 16 hives for the collective foraging model provided best explanation (black circles) or for 4 hives the individual search model provided the best explanation(red triangles) as indicated by lowest AIC score. (b). Distribution of goodness of fit confidence values for each model fit to waggle run durations from each site. The p-value is derived from a bootstrapped two-sided KS test comparing the fitted model predictions to the empirical data, the red dashed line marks the significance threshold of 0.05. For values exceeding the threshold there is no statistically significant difference between the model and the data, indicating the model provides a good fit. For the hive in (c) the individual model (blue line) provided a better fit than the collective foraging model (red line). For the hive in (d) the collective foraging model (red line) provided a better fit than the individual model (blue line). Panels show the compliment cumulative frequencies with binned frequency distributions as inset.</w:t>
+        <w:t xml:space="preserve">. (A) Location of study hives in Southern England, shaded area in the main plot indicates Greater London. For 16 hives for the collective foraging model provided best explanation (black circles) or for 4 hives the individual search model provided the best explanation (red triangles) as indicated by lowest AIC score. (B). Distribution of goodness of fit confidence values for each model fit to waggle run durations from each site. The p-value is derived from a bootstrapped two-sided KS test comparing the fitted model predictions to the empirical data, the red dashed line marks the significance threshold of 0.05. For values exceeding the threshold there is no statistically significant difference between the model and the data, indicating the model provides a good fit. For the hive in (C) the individual model (blue line) provided a better fit than the collective foraging model (red line). For the hive in (D) the collective foraging model (red line) provided a better fit than the individual model (blue line). The typical</w:t>
+      </w:r>
+      <w:r>
+        <w:t xml:space="preserve"> </w:t>
+      </w:r>
+      <w:r>
+        <w:t xml:space="preserve">“</w:t>
+      </w:r>
+      <w:r>
+        <w:t xml:space="preserve">hump</w:t>
+      </w:r>
+      <w:r>
+        <w:t xml:space="preserve">”</w:t>
+      </w:r>
+      <w:r>
+        <w:t xml:space="preserve"> </w:t>
+      </w:r>
+      <w:r>
+        <w:t xml:space="preserve">in the distribution in (D) which is indicative of contribution of recruitment dances (compare to Fig 3H). Panels show the compliment cumulative frequencies with binned frequency distributions as inset.</w:t>
       </w:r>
     </w:p>
     <w:p>
@@ -1480,12 +1498,18 @@
         <w:pStyle w:val="BodyText"/>
       </w:pPr>
       <w:r>
-        <w:t xml:space="preserve">Further quantification of the use of waggle-dance recruitment within all colonies, as a proportion of all foraging trips, can be achieved by extracting the estimated proportion of scout trips,</w:t>
+        <w:t xml:space="preserve">Further quantification of the use of waggle-dance recruitment within all colonies, as a proportion of all foraging trips, can be achieved by extracting the estimated proportion of recruit trips,</w:t>
       </w:r>
       <w:r>
         <w:t xml:space="preserve"> </w:t>
       </w:r>
       <m:oMath>
+        <m:r>
+          <m:t>1</m:t>
+        </m:r>
+        <m:r>
+          <m:t>−</m:t>
+        </m:r>
         <m:r>
           <m:t>p</m:t>
         </m:r>
@@ -1533,7 +1557,7 @@
         <w:t xml:space="preserve"> </w:t>
       </w:r>
       <w:r>
-        <w:t xml:space="preserve">(see Materials and Methods) to determine the principal components that represent combinations of land-use types which explained the most variation in the proportion of scout dances within agri-rural and urban environments. As for one of our sites neither model provided a plausible description, this site was removed from the PLS analysis. Due to our small sample size (10 urban and 9 agri-rural sites), we used jackknife resampling to evaluate the robustness of our results to influential points (see Materials and Methods, Supplementary Material).</w:t>
+        <w:t xml:space="preserve">(see Materials and Methods) to determine the principal components that represent combinations of land-use types which explained the most variation in waggle dance use within agri-rural and urban environments. As for one of our sites neither model provided a plausible description, this site was removed from the PLS analysis. Due to our small sample size (10 urban and 9 agri-rural sites), we used jackknife resampling to evaluate the robustness of our results to influential points (see Materials and Methods, Supplementary Material).</w:t>
       </w:r>
     </w:p>
     <w:p>
@@ -1541,7 +1565,7 @@
         <w:pStyle w:val="BodyText"/>
       </w:pPr>
       <w:r>
-        <w:t xml:space="preserve">In the agri-rural environments the first principal component is a combination of land use types that explained ~73% of the variation in the proportion of scouts (beta regression:</w:t>
+        <w:t xml:space="preserve">In the agri-rural environments the first principal component is a combination of land use types that explained ~73% of the variation in waggle dance use (beta regression:</w:t>
       </w:r>
       <w:r>
         <w:t xml:space="preserve"> </w:t>
@@ -1581,7 +1605,7 @@
         <w:t xml:space="preserve"> </w:t>
       </w:r>
       <w:r>
-        <w:t xml:space="preserve">= 4.9, p &lt; 0.05, Fig. 5a). This principal component correlates positively with arable land (29% of land coverage; Table 1) and negatively with built-up areas (17% of land coverage); note that it also correlates negatively with non-agricultural unmanaged green space and water, but together these represent less than 3% of land-use (Table 1; Fig. 5b). These land-use types maintain a significant correlation with the first principal component over the jackknifed PLS (Fig. 5b), with the exception of non-agricultural unmanaged green space which sits on the boarder, indicating the results are robust. As arable land increases whilst built-up areas decrease, the proportion of trips that are driven by individual search increases. Arable land in the UK is typically considered nutritionally poor for bees (note that oilseed rape fields were not included within this category), while there is evidence to suggest that the residential areas that were captured within the</w:t>
+        <w:t xml:space="preserve">= 4.9, p &lt; 0.05, Fig. 5A). This principal component correlates positively with arable land (29% of land coverage; Table 1) and negatively with built-up areas (17% of land coverage); note that it also correlates negatively with non-agricultural unmanaged green space and water, but together these represent less than 3% of land-use (Table 1; Fig. 5B). These land-use types maintain a significant correlation with the first principal component over the jackknifed PLS (Fig. 5B), with the exception of non-agricultural unmanaged green space which sits on the boarder, indicating the results are robust. As arable land increases whilst built-up areas decrease, the proportion of trips that are driven by individual search increases. Arable land in the UK is typically considered nutritionally poor for bees (note that oilseed rape fields were not included within this category), while there is evidence to suggest that the residential areas that were captured within the</w:t>
       </w:r>
       <w:r>
         <w:t xml:space="preserve"> </w:t>
@@ -3601,9 +3625,9 @@
       <w:r>
         <w:drawing>
           <wp:inline>
-            <wp:extent cx="3177463" cy="6501720"/>
+            <wp:extent cx="3832964" cy="7870520"/>
             <wp:effectExtent b="0" l="0" r="0" t="0"/>
-            <wp:docPr descr="Figure 5. Collective foraging correlates with land-use. The proportion of scouts for each site against the first principal component derived from a Partial Least Squares analysis of land-use type. Beta regression shows the relationship (black line) between first principal component and the proportion of scouts, with 95% CI shown by the grey shaded area for agri-rural (a) and urban landscapes (c). The correlations between first principal component and each land-use type are shown for agri-rural (b) and urban landscapes (d). Correlations outside the shaded area significantly contribute to the first principal component. Colours correspond to the land use as shown in maps (circular insets) for selected sites. NAUMGS (resp. NAMGS) stands for non-agricultural unmanaged (resp. managed) green space." title="" id="1" name="Picture"/>
+            <wp:docPr descr="Figure 5. Collective foraging correlates with land-use. Estimated waggle dance use for each site against the first principal component derived from a Partial Least Squares analysis of land-use type. Beta regression shows the relationship (black line) between first principal component and waggle dance use, with 95% CI shown by the grey shaded area for agri-rural (A) and urban landscapes (C). The correlations between first principal component and each land-use type are shown for agri-rural (B) and urban landscapes (D). Correlations outside the shaded area significantly contribute to the first principal component. Colours correspond to the land use as shown in maps (circular insets) for selected sites. NAUMGS (resp. NAMGS) stands for non-agricultural unmanaged (resp. managed) green space" title="" id="1" name="Picture"/>
             <a:graphic>
               <a:graphicData uri="http://schemas.openxmlformats.org/drawingml/2006/picture">
                 <pic:pic>
@@ -3622,7 +3646,7 @@
                   <pic:spPr bwMode="auto">
                     <a:xfrm>
                       <a:off x="0" y="0"/>
-                      <a:ext cx="3177463" cy="6501720"/>
+                      <a:ext cx="3832964" cy="7870520"/>
                     </a:xfrm>
                     <a:prstGeom prst="rect">
                       <a:avLst/>
@@ -3658,7 +3682,7 @@
         <w:t xml:space="preserve">Collective foraging correlates with land-use</w:t>
       </w:r>
       <w:r>
-        <w:t xml:space="preserve">. The proportion of scouts for each site against the first principal component derived from a Partial Least Squares analysis of land-use type. Beta regression shows the relationship (black line) between first principal component and the proportion of scouts, with 95% CI shown by the grey shaded area for agri-rural (a) and urban landscapes (c). The correlations between first principal component and each land-use type are shown for agri-rural (b) and urban landscapes (d). Correlations outside the shaded area significantly contribute to the first principal component. Colours correspond to the land use as shown in maps (circular insets) for selected sites. NAUMGS (resp. NAMGS) stands for non-agricultural unmanaged (resp. managed) green space.</w:t>
+        <w:t xml:space="preserve">. Estimated waggle dance use for each site against the first principal component derived from a Partial Least Squares analysis of land-use type. Beta regression shows the relationship (black line) between first principal component and waggle dance use, with 95% CI shown by the grey shaded area for agri-rural (A) and urban landscapes (C). The correlations between first principal component and each land-use type are shown for agri-rural (B) and urban landscapes (D). Correlations outside the shaded area significantly contribute to the first principal component. Colours correspond to the land use as shown in maps (circular insets) for selected sites. NAUMGS (resp. NAMGS) stands for non-agricultural unmanaged (resp. managed) green space</w:t>
       </w:r>
     </w:p>
     <w:p>
@@ -3666,7 +3690,7 @@
         <w:pStyle w:val="BodyText"/>
       </w:pPr>
       <w:r>
-        <w:t xml:space="preserve">In the urban environment, our findings were more equivocal. The first principal component explained ~73% of the variance in the proportion of scouts (beta regression:</w:t>
+        <w:t xml:space="preserve">In the urban environment, our findings were more equivocal. The first principal component explained ~73% of the variance in waggle dance use (beta regression:</w:t>
       </w:r>
       <w:r>
         <w:t xml:space="preserve"> </w:t>
@@ -3703,7 +3727,7 @@
         <w:t xml:space="preserve"> </w:t>
       </w:r>
       <w:r>
-        <w:t xml:space="preserve">= 10.4, p &lt; 0.05, Fig. 5c). This correlated negatively with the dominant land-use type by coverage, sparse residential (land coverage ~35%; Table 1), as would be expected if the proportion of scouts decreases when rich forage is available, since such land includes a high proportion of gardens. However, this relationship is very sensitive to site removal through the jackknife sampling (Supplementary Fig. 2.), and is not a significant contributor to the variance in the loadings (Fig. 5c.). Furthermore, the first principal component also correlates positively with parks, allotments and cemeteries (8% of land cover; also railways but these constitute ~1% of land cover; Table 1), which would typically be considered forage-rich for honeybees</w:t>
+        <w:t xml:space="preserve">= 10.4, p &lt; 0.05, Fig. 5C). This correlated negatively with the dominant land-use type by coverage, sparse residential (land coverage ~35%; Table 1), as would be expected since such land includes a high proportion of gardens. However, this relationship is very sensitive to site removal through the jackknife sampling (Supplementary Fig. 2.), and is not a significant contributor to the variance in the loadings (Fig. 5D.). The first principal component also correlates positively with railways but these constitute ~1% of land cover (Table 1). Furthermore, the first principal component correlates negatively with parks, allotments and cemeteries which would typically be considered forage-rich for honeybees</w:t>
       </w:r>
       <w:r>
         <w:t xml:space="preserve"> </w:t>
@@ -3731,9 +3755,9 @@
       <w:pPr>
         <w:pStyle w:val="Heading1"/>
       </w:pPr>
-      <w:bookmarkStart w:id="28" w:name="discussion-new"/>
-      <w:r>
-        <w:t xml:space="preserve">Discussion New</w:t>
+      <w:bookmarkStart w:id="28" w:name="discussion"/>
+      <w:r>
+        <w:t xml:space="preserve">Discussion</w:t>
       </w:r>
       <w:bookmarkEnd w:id="28"/>
     </w:p>
@@ -6143,7 +6167,7 @@
         <w:pStyle w:val="BodyText"/>
       </w:pPr>
       <w:r>
-        <w:t xml:space="preserve">As our estimated proportion of scouts is continuos on the interval</w:t>
+        <w:t xml:space="preserve">As our estimates of waggle dance use is continuos on the interval</w:t>
       </w:r>
       <w:r>
         <w:t xml:space="preserve"> </w:t>

</xml_diff>